<commit_message>
started final version of presentation and speach
</commit_message>
<xml_diff>
--- a/ВКР/Презентация/Речь1.docx
+++ b/ВКР/Презентация/Речь1.docx
@@ -13,6 +13,12 @@
         <w:rPr>
           <w:color w:val="808080" w:themeColor="background1" w:themeShade="80"/>
         </w:rPr>
+        <w:t xml:space="preserve">1. </w:t>
+      </w:r>
+      <w:r>
+        <w:rPr>
+          <w:color w:val="808080" w:themeColor="background1" w:themeShade="80"/>
+        </w:rPr>
         <w:t>Тема проекта</w:t>
       </w:r>
     </w:p>
@@ -58,6 +64,12 @@
         </w:rPr>
         <w:t>)</w:t>
       </w:r>
+      <w:r>
+        <w:rPr>
+          <w:color w:val="FF0000"/>
+        </w:rPr>
+        <w:t xml:space="preserve"> – просто начать</w:t>
+      </w:r>
     </w:p>
     <w:p>
       <w:pPr>
@@ -125,12 +137,88 @@
         <w:pStyle w:val="1"/>
       </w:pPr>
       <w:r>
+        <w:t xml:space="preserve">2. </w:t>
+      </w:r>
+      <w:r>
         <w:t>Актуальность</w:t>
       </w:r>
     </w:p>
     <w:p>
       <w:pPr>
         <w:rPr>
+          <w:color w:val="000000" w:themeColor="text1"/>
+        </w:rPr>
+      </w:pPr>
+      <w:r>
+        <w:rPr>
+          <w:color w:val="000000" w:themeColor="text1"/>
+        </w:rPr>
+        <w:t>Объем мирового рынка САПР</w:t>
+      </w:r>
+      <w:r>
+        <w:rPr>
+          <w:color w:val="000000" w:themeColor="text1"/>
+        </w:rPr>
+        <w:t xml:space="preserve"> </w:t>
+      </w:r>
+      <w:r>
+        <w:rPr>
+          <w:color w:val="000000" w:themeColor="text1"/>
+        </w:rPr>
+        <w:t xml:space="preserve">по итогам 2021 года составил $9,4 млрд, увеличившись примерно на $0,6 млрд относительно продаж </w:t>
+      </w:r>
+      <w:r>
+        <w:rPr>
+          <w:color w:val="000000" w:themeColor="text1"/>
+        </w:rPr>
+        <w:t>2020 года</w:t>
+      </w:r>
+      <w:r>
+        <w:rPr>
+          <w:color w:val="000000" w:themeColor="text1"/>
+        </w:rPr>
+        <w:t xml:space="preserve"> в $8,8 млрд.</w:t>
+      </w:r>
+      <w:r>
+        <w:rPr>
+          <w:color w:val="000000" w:themeColor="text1"/>
+        </w:rPr>
+        <w:t xml:space="preserve"> </w:t>
+      </w:r>
+      <w:r>
+        <w:rPr>
+          <w:color w:val="000000" w:themeColor="text1"/>
+        </w:rPr>
+        <w:t xml:space="preserve">К концу </w:t>
+      </w:r>
+      <w:r>
+        <w:rPr>
+          <w:color w:val="000000" w:themeColor="text1"/>
+        </w:rPr>
+        <w:t xml:space="preserve">2021 года </w:t>
+      </w:r>
+      <w:r>
+        <w:rPr>
+          <w:color w:val="000000" w:themeColor="text1"/>
+        </w:rPr>
+        <w:t>в мире насчитывалось около 7,31 млн пользователей</w:t>
+      </w:r>
+      <w:r>
+        <w:rPr>
+          <w:color w:val="000000" w:themeColor="text1"/>
+        </w:rPr>
+        <w:t xml:space="preserve"> САПР</w:t>
+      </w:r>
+      <w:r>
+        <w:rPr>
+          <w:color w:val="000000" w:themeColor="text1"/>
+        </w:rPr>
+        <w:t>.</w:t>
+      </w:r>
+    </w:p>
+    <w:p>
+      <w:pPr>
+        <w:rPr>
           <w:color w:val="538135" w:themeColor="accent6" w:themeShade="BF"/>
         </w:rPr>
       </w:pPr>
@@ -138,393 +226,211 @@
         <w:rPr>
           <w:color w:val="538135" w:themeColor="accent6" w:themeShade="BF"/>
         </w:rPr>
-        <w:t>Объем мирового рынка САПР</w:t>
+        <w:t>Для улучшения качества ПО и эффективности взаимодействия пользователя с системой необходимо проанализировать активность пользователей</w:t>
       </w:r>
       <w:r>
         <w:rPr>
           <w:color w:val="538135" w:themeColor="accent6" w:themeShade="BF"/>
         </w:rPr>
+        <w:t>.</w:t>
+      </w:r>
+    </w:p>
+    <w:p>
+      <w:pPr>
+        <w:rPr>
+          <w:color w:val="70AD47" w:themeColor="accent6"/>
+        </w:rPr>
+      </w:pPr>
+      <w:r>
+        <w:rPr>
+          <w:color w:val="70AD47" w:themeColor="accent6"/>
+        </w:rPr>
+        <w:t>Применим</w:t>
+      </w:r>
+      <w:r>
+        <w:rPr>
+          <w:color w:val="70AD47" w:themeColor="accent6"/>
+        </w:rPr>
+        <w:t>о</w:t>
+      </w:r>
+      <w:r>
+        <w:rPr>
+          <w:color w:val="70AD47" w:themeColor="accent6"/>
+        </w:rPr>
+        <w:t>сть-&gt;</w:t>
+      </w:r>
+      <w:r>
+        <w:rPr>
+          <w:color w:val="70AD47" w:themeColor="accent6"/>
+          <w:lang w:val="en-US"/>
+        </w:rPr>
         <w:t xml:space="preserve"> </w:t>
       </w:r>
       <w:r>
         <w:rPr>
+          <w:color w:val="70AD47" w:themeColor="accent6"/>
+        </w:rPr>
+        <w:t>Решаемые задачи</w:t>
+      </w:r>
+      <w:r>
+        <w:rPr>
+          <w:color w:val="70AD47" w:themeColor="accent6"/>
+        </w:rPr>
+        <w:t>?</w:t>
+      </w:r>
+    </w:p>
+    <w:p>
+      <w:pPr>
+        <w:rPr>
           <w:color w:val="538135" w:themeColor="accent6" w:themeShade="BF"/>
         </w:rPr>
-        <w:t xml:space="preserve">по итогам 2021 года составил $9,4 млрд, увеличившись примерно на $0,6 млрд относительно продаж </w:t>
-      </w:r>
+      </w:pPr>
       <w:r>
         <w:rPr>
           <w:color w:val="538135" w:themeColor="accent6" w:themeShade="BF"/>
         </w:rPr>
-        <w:t>2020 года</w:t>
-      </w:r>
-      <w:r>
+        <w:t xml:space="preserve">Анализ активности пользователей САПР можно применить для решения следующих задач: </w:t>
+      </w:r>
+    </w:p>
+    <w:p>
+      <w:pPr>
         <w:rPr>
           <w:color w:val="538135" w:themeColor="accent6" w:themeShade="BF"/>
         </w:rPr>
-        <w:t xml:space="preserve"> в $8,8 млрд.</w:t>
-      </w:r>
+      </w:pPr>
       <w:r>
         <w:rPr>
           <w:color w:val="538135" w:themeColor="accent6" w:themeShade="BF"/>
         </w:rPr>
+        <w:t>Оптимизация пользовательского опыта: анализ активности пользователей САПР позволяет разработчикам понять, как пользователи взаимодействуют с системой и внести улучшения в интерфейс или функциональность, для повышения эффективности использования системы.</w:t>
+      </w:r>
+    </w:p>
+    <w:p>
+      <w:pPr>
+        <w:rPr>
+          <w:color w:val="538135" w:themeColor="accent6" w:themeShade="BF"/>
+        </w:rPr>
+      </w:pPr>
+      <w:r>
+        <w:rPr>
+          <w:color w:val="538135" w:themeColor="accent6" w:themeShade="BF"/>
+        </w:rPr>
+        <w:t>Улучшение процесса разработки: на основе полученной информации можно сделать выводы на каких аспектах системы стоит сосредоточить усилия.</w:t>
+      </w:r>
+    </w:p>
+    <w:p>
+      <w:pPr>
+        <w:rPr>
+          <w:color w:val="538135" w:themeColor="accent6" w:themeShade="BF"/>
+        </w:rPr>
+      </w:pPr>
+      <w:r>
+        <w:rPr>
+          <w:color w:val="538135" w:themeColor="accent6" w:themeShade="BF"/>
+        </w:rPr>
+        <w:t>А также, в</w:t>
+      </w:r>
+      <w:r>
+        <w:rPr>
+          <w:color w:val="538135" w:themeColor="accent6" w:themeShade="BF"/>
+        </w:rPr>
+        <w:t xml:space="preserve">ыявление </w:t>
+      </w:r>
+      <w:r>
+        <w:rPr>
+          <w:color w:val="538135" w:themeColor="accent6" w:themeShade="BF"/>
+        </w:rPr>
+        <w:t>аномального или нежелательного поведения, которое может указывать на возможные проблемы взаимодействия пользователя с интерфейсом или ошибки в системе.</w:t>
+      </w:r>
+    </w:p>
+    <w:p>
+      <w:pPr>
+        <w:pStyle w:val="1"/>
+      </w:pPr>
+      <w:r>
+        <w:rPr>
+          <w:bCs/>
+        </w:rPr>
+        <w:t xml:space="preserve">3. </w:t>
+      </w:r>
+      <w:r>
+        <w:rPr>
+          <w:bCs/>
+        </w:rPr>
+        <w:t>Цель и задачи</w:t>
+      </w:r>
+    </w:p>
+    <w:p>
+      <w:r>
+        <w:t xml:space="preserve">На </w:t>
+      </w:r>
+      <w:r>
+        <w:t xml:space="preserve">следующем </w:t>
+      </w:r>
+      <w:r>
+        <w:t xml:space="preserve">слайде </w:t>
+      </w:r>
+      <w:r>
+        <w:t>представлены</w:t>
+      </w:r>
+      <w:r>
         <w:t xml:space="preserve"> </w:t>
       </w:r>
       <w:r>
+        <w:t>цель и задач</w:t>
+      </w:r>
+      <w:r>
+        <w:t>и</w:t>
+      </w:r>
+      <w:r>
+        <w:t>.</w:t>
+      </w:r>
+    </w:p>
+    <w:p>
+      <w:pPr>
+        <w:pStyle w:val="1"/>
+      </w:pPr>
+      <w:r>
+        <w:t xml:space="preserve">4. </w:t>
+      </w:r>
+      <w:r>
+        <w:t>Сравнение рассмотренных методов</w:t>
+      </w:r>
+    </w:p>
+    <w:p>
+      <w:pPr>
         <w:rPr>
           <w:color w:val="538135" w:themeColor="accent6" w:themeShade="BF"/>
         </w:rPr>
-        <w:t>К</w:t>
-      </w:r>
-      <w:r>
-        <w:rPr>
-          <w:color w:val="538135" w:themeColor="accent6" w:themeShade="BF"/>
-        </w:rPr>
-        <w:t xml:space="preserve"> концу </w:t>
-      </w:r>
-      <w:r>
-        <w:rPr>
-          <w:color w:val="538135" w:themeColor="accent6" w:themeShade="BF"/>
-        </w:rPr>
-        <w:t xml:space="preserve">2021 года </w:t>
-      </w:r>
-      <w:r>
-        <w:rPr>
-          <w:color w:val="538135" w:themeColor="accent6" w:themeShade="BF"/>
-        </w:rPr>
-        <w:t>в мире насчитывалось около 7,31 млн пользователей</w:t>
-      </w:r>
-      <w:r>
-        <w:rPr>
-          <w:color w:val="538135" w:themeColor="accent6" w:themeShade="BF"/>
-        </w:rPr>
-        <w:t xml:space="preserve"> САПР</w:t>
-      </w:r>
-      <w:r>
-        <w:rPr>
-          <w:color w:val="538135" w:themeColor="accent6" w:themeShade="BF"/>
-        </w:rPr>
-        <w:t>.</w:t>
-      </w:r>
-    </w:p>
-    <w:p>
-      <w:pPr>
-        <w:rPr>
-          <w:color w:val="808080" w:themeColor="background1" w:themeShade="80"/>
-        </w:rPr>
-      </w:pPr>
-      <w:r>
-        <w:rPr>
-          <w:color w:val="808080" w:themeColor="background1" w:themeShade="80"/>
-        </w:rPr>
-        <w:t>Из … можно сделать вывод, что рынок САПР имеет высокую конкуренцию, поэтому повышение качества ПО очень важно для</w:t>
-      </w:r>
-      <w:r>
-        <w:rPr>
-          <w:color w:val="808080" w:themeColor="background1" w:themeShade="80"/>
-        </w:rPr>
-        <w:t xml:space="preserve"> его разработчиков.</w:t>
-      </w:r>
-    </w:p>
-    <w:p>
-      <w:pPr>
-        <w:rPr>
-          <w:color w:val="538135" w:themeColor="accent6" w:themeShade="BF"/>
-        </w:rPr>
-      </w:pPr>
-      <w:r>
-        <w:rPr>
-          <w:color w:val="538135" w:themeColor="accent6" w:themeShade="BF"/>
-        </w:rPr>
-        <w:t>Анализ активности пользователей САПР</w:t>
-      </w:r>
-      <w:r>
-        <w:rPr>
-          <w:color w:val="538135" w:themeColor="accent6" w:themeShade="BF"/>
-        </w:rPr>
-        <w:t xml:space="preserve"> можно применить для решения следующих задач: </w:t>
-      </w:r>
-    </w:p>
-    <w:p>
-      <w:pPr>
-        <w:rPr>
-          <w:color w:val="538135" w:themeColor="accent6" w:themeShade="BF"/>
-        </w:rPr>
-      </w:pPr>
-      <w:r>
-        <w:rPr>
-          <w:color w:val="538135" w:themeColor="accent6" w:themeShade="BF"/>
-        </w:rPr>
-        <w:t>Оптимизация пользовательского опыта: анализ активности пользователей САПР позволяет разработчикам понять, как пользователи взаимодействуют с системой и внести улучшения в интерфейс или функциональность, для повышения эффективности использования системы.</w:t>
-      </w:r>
-    </w:p>
-    <w:p>
-      <w:pPr>
-        <w:rPr>
-          <w:color w:val="538135" w:themeColor="accent6" w:themeShade="BF"/>
-        </w:rPr>
-      </w:pPr>
-      <w:r>
-        <w:rPr>
-          <w:color w:val="538135" w:themeColor="accent6" w:themeShade="BF"/>
-        </w:rPr>
-        <w:t>Улучшение процесса разработки: на основе полученной информации можно сделать выводы на каких аспектах системы стоит сосредоточить усилия.</w:t>
-      </w:r>
-    </w:p>
-    <w:p>
-      <w:pPr>
-        <w:rPr>
-          <w:color w:val="538135" w:themeColor="accent6" w:themeShade="BF"/>
-        </w:rPr>
-      </w:pPr>
-      <w:r>
-        <w:rPr>
-          <w:color w:val="538135" w:themeColor="accent6" w:themeShade="BF"/>
-        </w:rPr>
-        <w:t xml:space="preserve">А также, </w:t>
-      </w:r>
-      <w:r>
-        <w:rPr>
-          <w:color w:val="538135" w:themeColor="accent6" w:themeShade="BF"/>
-        </w:rPr>
-        <w:t>в</w:t>
-      </w:r>
-      <w:r>
-        <w:rPr>
-          <w:color w:val="538135" w:themeColor="accent6" w:themeShade="BF"/>
-        </w:rPr>
-        <w:t xml:space="preserve">ыявление </w:t>
-      </w:r>
-      <w:r>
-        <w:rPr>
-          <w:color w:val="538135" w:themeColor="accent6" w:themeShade="BF"/>
-        </w:rPr>
-        <w:t>аномально</w:t>
-      </w:r>
-      <w:r>
-        <w:rPr>
-          <w:color w:val="538135" w:themeColor="accent6" w:themeShade="BF"/>
-        </w:rPr>
-        <w:t>го</w:t>
-      </w:r>
-      <w:r>
-        <w:rPr>
-          <w:color w:val="538135" w:themeColor="accent6" w:themeShade="BF"/>
-        </w:rPr>
-        <w:t xml:space="preserve"> или нежелательно</w:t>
-      </w:r>
-      <w:r>
-        <w:rPr>
-          <w:color w:val="538135" w:themeColor="accent6" w:themeShade="BF"/>
-        </w:rPr>
-        <w:t>го</w:t>
-      </w:r>
-      <w:r>
-        <w:rPr>
-          <w:color w:val="538135" w:themeColor="accent6" w:themeShade="BF"/>
-        </w:rPr>
-        <w:t xml:space="preserve"> поведени</w:t>
-      </w:r>
-      <w:r>
-        <w:rPr>
-          <w:color w:val="538135" w:themeColor="accent6" w:themeShade="BF"/>
-        </w:rPr>
-        <w:t>я</w:t>
-      </w:r>
-      <w:r>
-        <w:rPr>
-          <w:color w:val="538135" w:themeColor="accent6" w:themeShade="BF"/>
-        </w:rPr>
-        <w:t>, которое может указывать на возможные проблемы взаимодействия пользователя с интерфейсом или ошибки в системе.</w:t>
-      </w:r>
-    </w:p>
-    <w:p>
-      <w:pPr>
-        <w:rPr>
-          <w:color w:val="808080" w:themeColor="background1" w:themeShade="80"/>
-        </w:rPr>
-      </w:pPr>
-      <w:bookmarkStart w:id="0" w:name="_Hlk136207630"/>
-      <w:r>
-        <w:rPr>
-          <w:color w:val="808080" w:themeColor="background1" w:themeShade="80"/>
-        </w:rPr>
-        <w:t xml:space="preserve">Анализ активности пользователей САПР </w:t>
-      </w:r>
-      <w:r>
-        <w:rPr>
-          <w:color w:val="808080" w:themeColor="background1" w:themeShade="80"/>
-        </w:rPr>
-        <w:t xml:space="preserve">позволяет разработчикам понять, как </w:t>
-      </w:r>
-      <w:r>
-        <w:rPr>
-          <w:color w:val="808080" w:themeColor="background1" w:themeShade="80"/>
-        </w:rPr>
-        <w:t>пользовател</w:t>
-      </w:r>
-      <w:r>
-        <w:rPr>
-          <w:color w:val="808080" w:themeColor="background1" w:themeShade="80"/>
-        </w:rPr>
-        <w:t xml:space="preserve">и </w:t>
-      </w:r>
-      <w:r>
-        <w:rPr>
-          <w:color w:val="808080" w:themeColor="background1" w:themeShade="80"/>
-        </w:rPr>
-        <w:t>взаимодействуют с системой и внести улучшения в интерфейс и</w:t>
-      </w:r>
-      <w:r>
-        <w:rPr>
-          <w:color w:val="808080" w:themeColor="background1" w:themeShade="80"/>
-        </w:rPr>
-        <w:t>ли</w:t>
-      </w:r>
-      <w:r>
-        <w:rPr>
-          <w:color w:val="808080" w:themeColor="background1" w:themeShade="80"/>
-        </w:rPr>
-        <w:t xml:space="preserve"> функциональность, для повышения эффективности использования системы.</w:t>
-      </w:r>
-    </w:p>
-    <w:bookmarkEnd w:id="0"/>
-    <w:p>
-      <w:pPr>
-        <w:rPr>
-          <w:color w:val="808080" w:themeColor="background1" w:themeShade="80"/>
-        </w:rPr>
-      </w:pPr>
-      <w:r>
-        <w:rPr>
-          <w:color w:val="808080" w:themeColor="background1" w:themeShade="80"/>
-        </w:rPr>
-        <w:t>Кроме этого</w:t>
-      </w:r>
-      <w:r>
-        <w:rPr>
-          <w:color w:val="808080" w:themeColor="background1" w:themeShade="80"/>
-        </w:rPr>
-        <w:t>, на основе полученной информации можно сделать выводы</w:t>
-      </w:r>
-      <w:r>
-        <w:rPr>
-          <w:color w:val="808080" w:themeColor="background1" w:themeShade="80"/>
-        </w:rPr>
-        <w:t xml:space="preserve"> на каких аспектах системы стоит </w:t>
-      </w:r>
-      <w:r>
-        <w:rPr>
-          <w:color w:val="808080" w:themeColor="background1" w:themeShade="80"/>
-        </w:rPr>
-        <w:t xml:space="preserve">сосредоточить </w:t>
-      </w:r>
-      <w:r>
-        <w:rPr>
-          <w:color w:val="808080" w:themeColor="background1" w:themeShade="80"/>
-        </w:rPr>
-        <w:t>усилия</w:t>
-      </w:r>
-      <w:r>
-        <w:rPr>
-          <w:color w:val="808080" w:themeColor="background1" w:themeShade="80"/>
-        </w:rPr>
-        <w:t>.</w:t>
-      </w:r>
-    </w:p>
-    <w:p>
-      <w:pPr>
-        <w:rPr>
-          <w:color w:val="808080" w:themeColor="background1" w:themeShade="80"/>
-        </w:rPr>
-      </w:pPr>
-      <w:r>
-        <w:rPr>
-          <w:color w:val="808080" w:themeColor="background1" w:themeShade="80"/>
-        </w:rPr>
-        <w:t xml:space="preserve">А также, выявить аномальное или нежелательное поведение, которое может указывать на возможные </w:t>
-      </w:r>
-      <w:r>
-        <w:rPr>
-          <w:color w:val="808080" w:themeColor="background1" w:themeShade="80"/>
-        </w:rPr>
-        <w:t>проблемы взаимодействия пользователя с интерфейсом</w:t>
-      </w:r>
-      <w:r>
-        <w:rPr>
-          <w:color w:val="808080" w:themeColor="background1" w:themeShade="80"/>
-        </w:rPr>
-        <w:t xml:space="preserve"> или ошибки в системе.</w:t>
-      </w:r>
-    </w:p>
-    <w:p>
-      <w:pPr>
-        <w:pStyle w:val="1"/>
-      </w:pPr>
-      <w:r>
-        <w:rPr>
-          <w:bCs/>
-        </w:rPr>
-        <w:t>Цель и задачи</w:t>
-      </w:r>
-    </w:p>
-    <w:p>
-      <w:r>
-        <w:t xml:space="preserve">На </w:t>
-      </w:r>
-      <w:r>
-        <w:t xml:space="preserve">следующем </w:t>
-      </w:r>
-      <w:r>
-        <w:t xml:space="preserve">слайде </w:t>
-      </w:r>
-      <w:r>
-        <w:t>представлены</w:t>
+      </w:pPr>
+      <w:r>
+        <w:t>В ходе работы мною были рассмотрены различные методы анализа активности пользователей, сравнение которых представлено в таблице на слайде.</w:t>
       </w:r>
       <w:r>
         <w:t xml:space="preserve"> </w:t>
       </w:r>
       <w:r>
-        <w:t>цель и задач</w:t>
-      </w:r>
-      <w:r>
-        <w:t>и</w:t>
-      </w:r>
-      <w:r>
-        <w:t>.</w:t>
-      </w:r>
-    </w:p>
-    <w:p>
-      <w:pPr>
-        <w:pStyle w:val="1"/>
-      </w:pPr>
-      <w:r>
-        <w:lastRenderedPageBreak/>
-        <w:t>Сравнение рассмотренных методов</w:t>
-      </w:r>
-    </w:p>
-    <w:p>
-      <w:pPr>
-        <w:rPr>
-          <w:color w:val="538135" w:themeColor="accent6" w:themeShade="BF"/>
-        </w:rPr>
-      </w:pPr>
-      <w:r>
-        <w:t>В ходе работы мною были рассмотрены различные методы анализа активности пользователей, сравнение которых представлено в таблице на слайде.</w:t>
-      </w:r>
-      <w:r>
-        <w:t xml:space="preserve"> </w:t>
-      </w:r>
-      <w:r>
-        <w:rPr>
-          <w:color w:val="538135" w:themeColor="accent6" w:themeShade="BF"/>
-        </w:rPr>
-        <w:t>В качестве критериев были выделены: требования к входным данным, учет времени совершения транзакция и сложность алгоритма.</w:t>
-      </w:r>
-    </w:p>
-    <w:p>
-      <w:r>
-        <w:t>Поскольку активность пользователей представляет собой последовательность действий и их характеристик, производящихся в определенный момент времени, то за основу был выбран алгоритм GSP, т.к. он учитывает время совершения транзакций.</w:t>
+        <w:rPr>
+          <w:color w:val="000000" w:themeColor="text1"/>
+        </w:rPr>
+        <w:t>В качестве критериев были выделены: требования к входным данным, учет времени совершения транзакци</w:t>
+      </w:r>
+      <w:r>
+        <w:rPr>
+          <w:color w:val="000000" w:themeColor="text1"/>
+        </w:rPr>
+        <w:t>й</w:t>
+      </w:r>
+      <w:r>
+        <w:rPr>
+          <w:color w:val="000000" w:themeColor="text1"/>
+        </w:rPr>
+        <w:t xml:space="preserve"> и сложность алгоритма.</w:t>
+      </w:r>
+    </w:p>
+    <w:p>
+      <w:r>
+        <w:t>Поскольку активность пользователей представляет собой последовательность действий, производящихся в определенный момент времени, то за основу был выбран алгоритм GSP, т.к. он учитывает время совершения транзакций.</w:t>
       </w:r>
     </w:p>
     <w:p>
@@ -540,6 +446,14 @@
           <w:bCs/>
           <w:color w:val="auto"/>
         </w:rPr>
+        <w:lastRenderedPageBreak/>
+        <w:t xml:space="preserve">5. </w:t>
+      </w:r>
+      <w:r>
+        <w:rPr>
+          <w:bCs/>
+          <w:color w:val="auto"/>
+        </w:rPr>
         <w:t>Формализованная постановка задачи</w:t>
       </w:r>
     </w:p>
@@ -566,7 +480,13 @@
         <w:t xml:space="preserve"> </w:t>
       </w:r>
       <w:r>
-        <w:t>На вход программе подаются информация о выполненных командах и пользовательские параметры: минимальный уровень поддержки, минимальный и максимальный разрывы между командами</w:t>
+        <w:t xml:space="preserve">На вход программе подаются информация о выполненных командах и пользовательские параметры: минимальный уровень поддержки, минимальный и максимальный </w:t>
+      </w:r>
+      <w:r>
+        <w:t xml:space="preserve">временные </w:t>
+      </w:r>
+      <w:r>
+        <w:t>разрывы между командами</w:t>
       </w:r>
       <w:r>
         <w:t xml:space="preserve"> в секундах</w:t>
@@ -597,17 +517,38 @@
         <w:pStyle w:val="1"/>
       </w:pPr>
       <w:r>
+        <w:t xml:space="preserve">6. </w:t>
+      </w:r>
+      <w:r>
         <w:t>Уровень поддержки</w:t>
       </w:r>
     </w:p>
     <w:p>
       <w:r>
-        <w:t>Значение поддержки последовательности равно проценту сессий, которые ее поддерживают.</w:t>
-      </w:r>
-    </w:p>
-    <w:p>
-      <w:r>
-        <w:t xml:space="preserve">Сессия поддерживает последовательность, если содержит все ее </w:t>
+        <w:t xml:space="preserve">Значение поддержки последовательности равно проценту сессий, которые ее </w:t>
+      </w:r>
+      <w:r>
+        <w:t>содержат</w:t>
+      </w:r>
+      <w:r>
+        <w:t>.</w:t>
+      </w:r>
+    </w:p>
+    <w:p>
+      <w:r>
+        <w:t xml:space="preserve">Сессия </w:t>
+      </w:r>
+      <w:r>
+        <w:t>содержит</w:t>
+      </w:r>
+      <w:r>
+        <w:t xml:space="preserve"> последовательность, если </w:t>
+      </w:r>
+      <w:r>
+        <w:t>в ней есть</w:t>
+      </w:r>
+      <w:r>
+        <w:t xml:space="preserve"> все </w:t>
       </w:r>
       <w:r>
         <w:t>элементы</w:t>
@@ -646,62 +587,512 @@
     <w:p>
       <w:pPr>
         <w:rPr>
+          <w:color w:val="000000" w:themeColor="text1"/>
+        </w:rPr>
+      </w:pPr>
+      <w:r>
+        <w:rPr>
+          <w:color w:val="000000" w:themeColor="text1"/>
+        </w:rPr>
+        <w:t>На слайде представлен пример расчета поддержки для последовательнос</w:t>
+      </w:r>
+      <w:r>
+        <w:rPr>
+          <w:color w:val="000000" w:themeColor="text1"/>
+        </w:rPr>
+        <w:t>ти</w:t>
+      </w:r>
+      <w:r>
+        <w:rPr>
+          <w:color w:val="000000" w:themeColor="text1"/>
+        </w:rPr>
+        <w:t xml:space="preserve"> &lt;1, 2&gt; </w:t>
+      </w:r>
+      <w:r>
+        <w:rPr>
+          <w:color w:val="000000" w:themeColor="text1"/>
+        </w:rPr>
+        <w:t>при четырех заданных сессиях. Поскольку последовательность &lt;1, 2&gt; содержится в 3ех из 4ех сессиях, то ее поддержка равна 0.75</w:t>
+      </w:r>
+      <w:r>
+        <w:rPr>
+          <w:color w:val="000000" w:themeColor="text1"/>
+        </w:rPr>
+        <w:t>.</w:t>
+      </w:r>
+    </w:p>
+    <w:p>
+      <w:pPr>
+        <w:pStyle w:val="1"/>
+      </w:pPr>
+      <w:r>
+        <w:t xml:space="preserve">7. </w:t>
+      </w:r>
+      <w:r>
+        <w:t>Коэффициент зависимости</w:t>
+      </w:r>
+    </w:p>
+    <w:p>
+      <w:r>
+        <w:t>Коэффициент зависимости показывает, насколько команды в последовательности зависят друг от друга и считается как отношение поддержки последовательности к произведению поддержек всех подпоследовательностей, состоящих из 1 команды.</w:t>
+      </w:r>
+      <w:r>
+        <w:t xml:space="preserve"> Если значение коэффициента &lt;= 1, значит зависимости нету. Если </w:t>
+      </w:r>
+      <w:proofErr w:type="gramStart"/>
+      <w:r>
+        <w:t>же &gt;</w:t>
+      </w:r>
+      <w:proofErr w:type="gramEnd"/>
+      <w:r>
+        <w:t xml:space="preserve"> 1, то зависимость есть. Чем больше единицы, тем вероятней то, что эти команды использовались вместе.</w:t>
+      </w:r>
+      <w:r>
+        <w:t xml:space="preserve"> </w:t>
+      </w:r>
+    </w:p>
+    <w:p>
+      <w:r>
+        <w:t>На слайде представлен пример расчета коэффициента зависимости</w:t>
+      </w:r>
+      <w:r>
+        <w:t>.</w:t>
+      </w:r>
+    </w:p>
+    <w:p>
+      <w:pPr>
+        <w:pStyle w:val="1"/>
+      </w:pPr>
+      <w:r>
+        <w:t xml:space="preserve">8. </w:t>
+      </w:r>
+      <w:r>
+        <w:t xml:space="preserve">Генерация </w:t>
+      </w:r>
+      <w:bookmarkStart w:id="0" w:name="_Hlk136185214"/>
+      <w:r>
+        <w:t>последовательностей</w:t>
+      </w:r>
+      <w:bookmarkEnd w:id="0"/>
+    </w:p>
+    <w:p>
+      <w:r>
+        <w:t>Р</w:t>
+      </w:r>
+      <w:r>
+        <w:t>азраб</w:t>
+      </w:r>
+      <w:r>
+        <w:t xml:space="preserve">отанный </w:t>
+      </w:r>
+      <w:r>
+        <w:t>метод</w:t>
+      </w:r>
+      <w:r>
+        <w:t xml:space="preserve"> состоит</w:t>
+      </w:r>
+      <w:r>
+        <w:t xml:space="preserve"> из двух основных этапов:</w:t>
+      </w:r>
+      <w:r>
+        <w:t xml:space="preserve"> </w:t>
+      </w:r>
+      <w:r>
+        <w:t xml:space="preserve">Генерация </w:t>
+      </w:r>
+      <w:r>
+        <w:t>последовательностей</w:t>
+      </w:r>
+      <w:r>
+        <w:t xml:space="preserve"> и </w:t>
+      </w:r>
+      <w:r>
+        <w:t>Подсчет</w:t>
+      </w:r>
+      <w:r>
+        <w:t xml:space="preserve"> их</w:t>
+      </w:r>
+      <w:r>
+        <w:t xml:space="preserve"> поддержки</w:t>
+      </w:r>
+      <w:r>
+        <w:t>.</w:t>
+      </w:r>
+      <w:r>
+        <w:t xml:space="preserve"> </w:t>
+      </w:r>
+      <w:r>
+        <w:t>На следующих слайдах представлены схемы для данных этапов.</w:t>
+      </w:r>
+    </w:p>
+    <w:p>
+      <w:r>
+        <w:t>При генерации просто перебираются все сочетания текущих последовательностей, и если условие их объединения выполняется, то добавляется нов</w:t>
+      </w:r>
+      <w:r>
+        <w:t>ая последовательность</w:t>
+      </w:r>
+      <w:r>
+        <w:t>.</w:t>
+      </w:r>
+    </w:p>
+    <w:p>
+      <w:pPr>
+        <w:pStyle w:val="1"/>
+      </w:pPr>
+      <w:r>
+        <w:t xml:space="preserve">9. </w:t>
+      </w:r>
+      <w:r>
+        <w:t xml:space="preserve">Проверка поддержки </w:t>
+      </w:r>
+      <w:r>
+        <w:t>последовательности</w:t>
+      </w:r>
+      <w:r>
+        <w:t xml:space="preserve"> сессией</w:t>
+      </w:r>
+    </w:p>
+    <w:p>
+      <w:r>
+        <w:t xml:space="preserve">При подсчете поддержки </w:t>
+      </w:r>
+      <w:r>
+        <w:t xml:space="preserve">последовательностей </w:t>
+      </w:r>
+      <w:r>
+        <w:t xml:space="preserve">каждая сессия проверяется на содержание рассматриваемой последовательности. На данном этапе алгоритм </w:t>
+      </w:r>
+      <w:r>
+        <w:lastRenderedPageBreak/>
+        <w:t>переключается между двумя фазами: поиск следующей и предыдущей команды (</w:t>
+      </w:r>
+      <w:r>
+        <w:t xml:space="preserve">по </w:t>
+      </w:r>
+      <w:r>
+        <w:t xml:space="preserve">англ. </w:t>
+      </w:r>
+      <w:r>
+        <w:rPr>
+          <w:lang w:val="en-US"/>
+        </w:rPr>
+        <w:t>forward</w:t>
+      </w:r>
+      <w:r>
+        <w:t xml:space="preserve"> </w:t>
+      </w:r>
+      <w:r>
+        <w:t xml:space="preserve">и </w:t>
+      </w:r>
+      <w:r>
+        <w:rPr>
+          <w:lang w:val="en-US"/>
+        </w:rPr>
+        <w:t>backward</w:t>
+      </w:r>
+      <w:r>
+        <w:t xml:space="preserve"> </w:t>
+      </w:r>
+      <w:r>
+        <w:rPr>
+          <w:lang w:val="en-US"/>
+        </w:rPr>
+        <w:t>phase</w:t>
+      </w:r>
+      <w:r>
+        <w:t>)</w:t>
+      </w:r>
+      <w:r>
+        <w:t>. Происходит это пока последовательность не будет полностью найдена или же какая-либо команда из нее</w:t>
+      </w:r>
+      <w:r>
+        <w:t xml:space="preserve"> не</w:t>
+      </w:r>
+      <w:r>
+        <w:t xml:space="preserve"> будет отсутствовать.</w:t>
+      </w:r>
+    </w:p>
+    <w:p>
+      <w:pPr>
+        <w:pStyle w:val="1"/>
+      </w:pPr>
+      <w:r>
+        <w:t xml:space="preserve">10. </w:t>
+      </w:r>
+      <w:r>
+        <w:t>Структура программного обеспечения</w:t>
+      </w:r>
+    </w:p>
+    <w:p>
+      <w:r>
+        <w:t xml:space="preserve">На </w:t>
+      </w:r>
+      <w:r>
+        <w:t xml:space="preserve">следующем </w:t>
+      </w:r>
+      <w:r>
+        <w:t>слайде представлена структура ПО.</w:t>
+      </w:r>
+    </w:p>
+    <w:p>
+      <w:pPr>
+        <w:rPr>
+          <w:color w:val="808080" w:themeColor="background1" w:themeShade="80"/>
+        </w:rPr>
+      </w:pPr>
+      <w:r>
+        <w:rPr>
+          <w:color w:val="808080" w:themeColor="background1" w:themeShade="80"/>
+        </w:rPr>
+        <w:t>Процесс взаимодействия с программной обычно выглядит следующим образом:</w:t>
+      </w:r>
+    </w:p>
+    <w:p>
+      <w:pPr>
+        <w:rPr>
+          <w:color w:val="000000" w:themeColor="text1"/>
+        </w:rPr>
+      </w:pPr>
+      <w:r>
+        <w:t>Модуль преобразования логов записывает данные в таблицу с помощью модуля взаимодействия с базами данных. А модуль вычисления часто встречающихся последовательностей</w:t>
+      </w:r>
+      <w:r>
+        <w:rPr>
+          <w:color w:val="808080" w:themeColor="background1" w:themeShade="80"/>
+        </w:rPr>
+        <w:t xml:space="preserve">, реализующий разработанный метод, </w:t>
+      </w:r>
+      <w:r>
+        <w:rPr>
+          <w:color w:val="000000" w:themeColor="text1"/>
+        </w:rPr>
+        <w:t>на основе этой базы данных вычисляет результат, для передачи его пользователю через интерфейс.</w:t>
+      </w:r>
+    </w:p>
+    <w:p>
+      <w:pPr>
+        <w:pStyle w:val="1"/>
+      </w:pPr>
+      <w:r>
+        <w:t xml:space="preserve">11. </w:t>
+      </w:r>
+      <w:r>
+        <w:t>Сравнительный анализ времени выполнения этапов метода</w:t>
+      </w:r>
+    </w:p>
+    <w:p>
+      <w:r>
+        <w:t>В качестве исследования мною был проведён</w:t>
+      </w:r>
+      <w:r>
+        <w:t xml:space="preserve"> </w:t>
+      </w:r>
+      <w:r>
+        <w:t>с</w:t>
+      </w:r>
+      <w:r>
+        <w:t>равнительный анализ времени выполнения этапов метода</w:t>
+      </w:r>
+      <w:r>
+        <w:t>.</w:t>
+      </w:r>
+    </w:p>
+    <w:p>
+      <w:pPr>
+        <w:rPr>
+          <w:color w:val="000000" w:themeColor="text1"/>
+        </w:rPr>
+      </w:pPr>
+      <w:r>
+        <w:rPr>
+          <w:color w:val="000000" w:themeColor="text1"/>
+        </w:rPr>
+        <w:t xml:space="preserve">При анализе использовались данные логов разработчиков САПР </w:t>
+      </w:r>
+      <w:proofErr w:type="spellStart"/>
+      <w:r>
+        <w:rPr>
+          <w:color w:val="000000" w:themeColor="text1"/>
+        </w:rPr>
+        <w:t>nanoCAD</w:t>
+      </w:r>
+      <w:proofErr w:type="spellEnd"/>
+      <w:r>
+        <w:rPr>
+          <w:color w:val="000000" w:themeColor="text1"/>
+        </w:rPr>
+        <w:t>, разного размера: 60, 30, 10 и 1 тысяча команд.</w:t>
+      </w:r>
+    </w:p>
+    <w:p>
+      <w:pPr>
+        <w:rPr>
+          <w:color w:val="808080" w:themeColor="background1" w:themeShade="80"/>
+        </w:rPr>
+      </w:pPr>
+      <w:r>
+        <w:t>По графику видно,</w:t>
+      </w:r>
+      <w:r>
+        <w:t xml:space="preserve"> что подсчет поддержки </w:t>
+      </w:r>
+      <w:r>
+        <w:t>последовательностей</w:t>
+      </w:r>
+      <w:r>
+        <w:t xml:space="preserve"> занимает большую часть времени, чем их генерация.</w:t>
+      </w:r>
+    </w:p>
+    <w:p>
+      <w:pPr>
+        <w:pStyle w:val="1"/>
+      </w:pPr>
+      <w:r>
+        <w:t xml:space="preserve">12. </w:t>
+      </w:r>
+      <w:r>
+        <w:t>Сравнительный анализ времени выполнения метода в зависимости от параметров</w:t>
+      </w:r>
+    </w:p>
+    <w:p>
+      <w:pPr>
+        <w:rPr>
           <w:color w:val="538135" w:themeColor="accent6" w:themeShade="BF"/>
         </w:rPr>
       </w:pPr>
       <w:r>
-        <w:rPr>
-          <w:color w:val="538135" w:themeColor="accent6" w:themeShade="BF"/>
-        </w:rPr>
-        <w:t xml:space="preserve">На слайде представлен пример расчета поддержки для последовательностей </w:t>
-      </w:r>
-      <w:r>
-        <w:rPr>
-          <w:color w:val="538135" w:themeColor="accent6" w:themeShade="BF"/>
-        </w:rPr>
-        <w:t xml:space="preserve">&lt;1, 2&gt; </w:t>
-      </w:r>
-      <w:r>
-        <w:rPr>
-          <w:color w:val="538135" w:themeColor="accent6" w:themeShade="BF"/>
-        </w:rPr>
-        <w:t xml:space="preserve">и </w:t>
-      </w:r>
-      <w:r>
-        <w:rPr>
-          <w:color w:val="538135" w:themeColor="accent6" w:themeShade="BF"/>
-        </w:rPr>
-        <w:t xml:space="preserve">&lt;2, 3&gt; </w:t>
-      </w:r>
-      <w:r>
-        <w:rPr>
-          <w:color w:val="538135" w:themeColor="accent6" w:themeShade="BF"/>
-        </w:rPr>
-        <w:t xml:space="preserve">при четырех заданных сессиях. Поскольку последовательность </w:t>
-      </w:r>
-      <w:r>
-        <w:rPr>
-          <w:color w:val="538135" w:themeColor="accent6" w:themeShade="BF"/>
-        </w:rPr>
-        <w:t xml:space="preserve">&lt;1, 2&gt; </w:t>
-      </w:r>
-      <w:r>
-        <w:rPr>
-          <w:color w:val="538135" w:themeColor="accent6" w:themeShade="BF"/>
-        </w:rPr>
-        <w:t xml:space="preserve">содержится в 3ех из 4ех сессиях, то ее поддержка равна 0.75, а последовательность </w:t>
-      </w:r>
-      <w:r>
-        <w:rPr>
-          <w:color w:val="538135" w:themeColor="accent6" w:themeShade="BF"/>
-        </w:rPr>
-        <w:t xml:space="preserve">&lt;2, 3&gt; </w:t>
-      </w:r>
-      <w:r>
-        <w:rPr>
-          <w:color w:val="538135" w:themeColor="accent6" w:themeShade="BF"/>
-        </w:rPr>
-        <w:t>содержится только в 2ух сессиях и ее поддержка равна 0.5</w:t>
+        <w:t>Также мной был проведен</w:t>
+      </w:r>
+      <w:r>
+        <w:t xml:space="preserve"> с</w:t>
+      </w:r>
+      <w:r>
+        <w:t>равнительный анализ времени выполнения</w:t>
+      </w:r>
+      <w:r>
+        <w:t xml:space="preserve"> разработанного </w:t>
+      </w:r>
+      <w:r>
+        <w:rPr>
+          <w:color w:val="000000" w:themeColor="text1"/>
+        </w:rPr>
+        <w:t xml:space="preserve">метода в зависимости от </w:t>
+      </w:r>
+      <w:r>
+        <w:rPr>
+          <w:color w:val="000000" w:themeColor="text1"/>
+        </w:rPr>
+        <w:t xml:space="preserve">его </w:t>
+      </w:r>
+      <w:r>
+        <w:rPr>
+          <w:color w:val="000000" w:themeColor="text1"/>
+        </w:rPr>
+        <w:t>параметро</w:t>
+      </w:r>
+      <w:r>
+        <w:rPr>
+          <w:color w:val="000000" w:themeColor="text1"/>
+        </w:rPr>
+        <w:t>в</w:t>
+      </w:r>
+      <w:r>
+        <w:rPr>
+          <w:color w:val="000000" w:themeColor="text1"/>
+        </w:rPr>
+        <w:t>.</w:t>
+      </w:r>
+    </w:p>
+    <w:p>
+      <w:r>
+        <w:t>Как и ожидалось, при уменьшении минимального уровня поддержки, время выполнения будет расти т.к. в таком случае больше последовательностей будут проходить отбор</w:t>
+      </w:r>
+      <w:r>
+        <w:t>, ч</w:t>
+      </w:r>
+      <w:r>
+        <w:t xml:space="preserve">то видно по </w:t>
+      </w:r>
+      <w:r>
+        <w:t>1ому</w:t>
+      </w:r>
+      <w:r>
+        <w:t xml:space="preserve"> графику.</w:t>
+      </w:r>
+      <w:r>
+        <w:t xml:space="preserve"> </w:t>
+      </w:r>
+    </w:p>
+    <w:p>
+      <w:r>
+        <w:t>На 2ом графике мы видим, что п</w:t>
+      </w:r>
+      <w:r>
+        <w:t>ри увеличении минимального разрыва между командами, время выполнения уменьшается т.к. в таком случае получается меньше последовательностей из-за увеличения ограничения.</w:t>
+      </w:r>
+    </w:p>
+    <w:p>
+      <w:r>
+        <w:t>На последнем графике видно, что п</w:t>
+      </w:r>
+      <w:r>
+        <w:t>ри уменьшении максимального разрыва между командами, время выполнения тоже уменьшается, потому что в этой ситуации, также получается меньше последовательностей проходят ограничения.</w:t>
+      </w:r>
+    </w:p>
+    <w:p>
+      <w:pPr>
+        <w:rPr>
+          <w:color w:val="000000" w:themeColor="text1"/>
+        </w:rPr>
+      </w:pPr>
+      <w:r>
+        <w:rPr>
+          <w:color w:val="000000" w:themeColor="text1"/>
+        </w:rPr>
+        <w:t xml:space="preserve">Из </w:t>
+      </w:r>
+      <w:r>
+        <w:rPr>
+          <w:color w:val="000000" w:themeColor="text1"/>
+        </w:rPr>
+        <w:t>проведенного</w:t>
+      </w:r>
+      <w:r>
+        <w:rPr>
+          <w:color w:val="000000" w:themeColor="text1"/>
+        </w:rPr>
+        <w:t xml:space="preserve"> исследования можно сделать вывод, что </w:t>
+      </w:r>
+      <w:r>
+        <w:rPr>
+          <w:color w:val="000000" w:themeColor="text1"/>
+        </w:rPr>
+        <w:t xml:space="preserve">если </w:t>
+      </w:r>
+      <w:r>
+        <w:rPr>
+          <w:color w:val="000000" w:themeColor="text1"/>
+        </w:rPr>
+        <w:t>необходимо</w:t>
+      </w:r>
+      <w:r>
+        <w:rPr>
+          <w:color w:val="000000" w:themeColor="text1"/>
+        </w:rPr>
+        <w:t xml:space="preserve"> уменьш</w:t>
+      </w:r>
+      <w:r>
+        <w:rPr>
+          <w:color w:val="000000" w:themeColor="text1"/>
+        </w:rPr>
+        <w:t>и</w:t>
+      </w:r>
+      <w:r>
+        <w:rPr>
+          <w:color w:val="000000" w:themeColor="text1"/>
+        </w:rPr>
+        <w:t>ть время выполнения, то в результате будет меньше последовательностей. Поэтому параметры следует подбирать в зависимости от того, что в приоритете для решаемой задачи, скорость или информативность.</w:t>
       </w:r>
     </w:p>
     <w:p>
@@ -709,34 +1100,63 @@
         <w:pStyle w:val="1"/>
       </w:pPr>
       <w:r>
-        <w:t>Коэффициент зависимости</w:t>
-      </w:r>
-    </w:p>
-    <w:p>
-      <w:r>
-        <w:t>Коэффициент зависимости показывает, насколько команды в последовательности зависят друг от друга и считается как отношение поддержки последовательности к произведению поддержек всех подпоследовательностей, состоящих из 1 команды.</w:t>
-      </w:r>
-      <w:r>
-        <w:t xml:space="preserve"> Если значение коэффициента &lt;= 1, значит зависимости нету. Если </w:t>
-      </w:r>
-      <w:proofErr w:type="gramStart"/>
-      <w:r>
-        <w:t>же &gt;</w:t>
-      </w:r>
-      <w:proofErr w:type="gramEnd"/>
-      <w:r>
-        <w:t xml:space="preserve"> 1, то зависимость есть. Чем больше единицы, тем вероятней то, что эти команды использовались вместе.</w:t>
-      </w:r>
-      <w:r>
-        <w:t xml:space="preserve"> </w:t>
-      </w:r>
-    </w:p>
-    <w:p>
-      <w:r>
-        <w:t>На слайде представлен пример расчета коэффициента зависимости</w:t>
-      </w:r>
-      <w:r>
-        <w:t>.</w:t>
+        <w:lastRenderedPageBreak/>
+        <w:t xml:space="preserve">13. </w:t>
+      </w:r>
+      <w:r>
+        <w:t>Заключение</w:t>
+      </w:r>
+    </w:p>
+    <w:p>
+      <w:pPr>
+        <w:rPr>
+          <w:color w:val="000000" w:themeColor="text1"/>
+        </w:rPr>
+      </w:pPr>
+      <w:r>
+        <w:rPr>
+          <w:color w:val="000000" w:themeColor="text1"/>
+        </w:rPr>
+        <w:t>По итогу проделанной работы была достигнута цель и решены все поставленные задачи, перечисленные на экране.</w:t>
+      </w:r>
+    </w:p>
+    <w:p>
+      <w:pPr>
+        <w:rPr>
+          <w:color w:val="808080" w:themeColor="background1" w:themeShade="80"/>
+        </w:rPr>
+      </w:pPr>
+      <w:r>
+        <w:rPr>
+          <w:color w:val="808080" w:themeColor="background1" w:themeShade="80"/>
+        </w:rPr>
+        <w:t xml:space="preserve">По итогу проделанной работы была достигнута цель – разработан и </w:t>
+      </w:r>
+      <w:proofErr w:type="spellStart"/>
+      <w:r>
+        <w:rPr>
+          <w:color w:val="808080" w:themeColor="background1" w:themeShade="80"/>
+        </w:rPr>
+        <w:t>программно</w:t>
+      </w:r>
+      <w:proofErr w:type="spellEnd"/>
+      <w:r>
+        <w:rPr>
+          <w:color w:val="808080" w:themeColor="background1" w:themeShade="80"/>
+        </w:rPr>
+        <w:t xml:space="preserve"> реализован метод анализа активности пользователей САПР с использованием поиска последовательных шаблонов</w:t>
+      </w:r>
+      <w:r>
+        <w:rPr>
+          <w:color w:val="808080" w:themeColor="background1" w:themeShade="80"/>
+        </w:rPr>
+        <w:t>, а т</w:t>
+      </w:r>
+      <w:r>
+        <w:rPr>
+          <w:color w:val="808080" w:themeColor="background1" w:themeShade="80"/>
+        </w:rPr>
+        <w:t>акже были решены все поставленные задачи, перечисленные на экране.</w:t>
       </w:r>
     </w:p>
     <w:p>
@@ -744,557 +1164,8 @@
         <w:pStyle w:val="1"/>
       </w:pPr>
       <w:r>
-        <w:lastRenderedPageBreak/>
-        <w:t xml:space="preserve">Генерация </w:t>
-      </w:r>
-      <w:bookmarkStart w:id="1" w:name="_Hlk136185214"/>
-      <w:r>
-        <w:t>последовательностей</w:t>
-      </w:r>
-      <w:bookmarkEnd w:id="1"/>
-    </w:p>
-    <w:p>
-      <w:r>
-        <w:t>Р</w:t>
-      </w:r>
-      <w:r>
-        <w:t>азраб</w:t>
-      </w:r>
-      <w:r>
-        <w:t xml:space="preserve">отанный </w:t>
-      </w:r>
-      <w:r>
-        <w:t>метод</w:t>
-      </w:r>
-      <w:r>
-        <w:t xml:space="preserve"> состоит</w:t>
-      </w:r>
-      <w:r>
-        <w:t xml:space="preserve"> из двух основных этапов:</w:t>
-      </w:r>
-      <w:r>
-        <w:t xml:space="preserve"> </w:t>
-      </w:r>
-      <w:r>
-        <w:t xml:space="preserve">Генерация </w:t>
-      </w:r>
-      <w:r>
-        <w:t>последовательностей</w:t>
-      </w:r>
-      <w:r>
-        <w:t xml:space="preserve"> и </w:t>
-      </w:r>
-      <w:r>
-        <w:t>Подсчет</w:t>
-      </w:r>
-      <w:r>
-        <w:t xml:space="preserve"> их</w:t>
-      </w:r>
-      <w:r>
-        <w:t xml:space="preserve"> поддержки</w:t>
-      </w:r>
-      <w:r>
-        <w:t>.</w:t>
-      </w:r>
-      <w:r>
-        <w:t xml:space="preserve"> </w:t>
-      </w:r>
-      <w:r>
-        <w:t>На следующих слайдах представлены схемы для данных этапов.</w:t>
-      </w:r>
-    </w:p>
-    <w:p>
-      <w:r>
-        <w:t>При генерации просто перебираются все сочетания текущих последовательностей, и если условие их объединения выполняется, то добавляется нов</w:t>
-      </w:r>
-      <w:r>
-        <w:t xml:space="preserve">ая </w:t>
-      </w:r>
-      <w:r>
-        <w:t>последовательност</w:t>
-      </w:r>
-      <w:r>
-        <w:t>ь</w:t>
-      </w:r>
-      <w:r>
-        <w:t>.</w:t>
-      </w:r>
-    </w:p>
-    <w:p>
-      <w:pPr>
-        <w:pStyle w:val="1"/>
-      </w:pPr>
-      <w:r>
-        <w:t xml:space="preserve">Проверка поддержки </w:t>
-      </w:r>
-      <w:r>
-        <w:t>последовательност</w:t>
-      </w:r>
-      <w:r>
-        <w:t>и</w:t>
-      </w:r>
-      <w:r>
-        <w:t xml:space="preserve"> сессией</w:t>
-      </w:r>
-    </w:p>
-    <w:p>
-      <w:r>
-        <w:t xml:space="preserve">При подсчете поддержки </w:t>
-      </w:r>
-      <w:r>
-        <w:t>последовательностей</w:t>
-      </w:r>
-      <w:r>
-        <w:t xml:space="preserve"> </w:t>
-      </w:r>
-      <w:r>
-        <w:t>каждая сессия проверяется на содержание рассматриваемой последовательности. На данном этапе алгоритм переключается между двумя фазами: поиск следующей и предыдущей команды (</w:t>
-      </w:r>
-      <w:r>
-        <w:t xml:space="preserve">по </w:t>
-      </w:r>
-      <w:r>
-        <w:t xml:space="preserve">англ. </w:t>
-      </w:r>
-      <w:r>
-        <w:rPr>
-          <w:lang w:val="en-US"/>
-        </w:rPr>
-        <w:t>forward</w:t>
-      </w:r>
-      <w:r>
-        <w:t xml:space="preserve"> </w:t>
-      </w:r>
-      <w:r>
-        <w:t xml:space="preserve">и </w:t>
-      </w:r>
-      <w:r>
-        <w:rPr>
-          <w:lang w:val="en-US"/>
-        </w:rPr>
-        <w:t>backward</w:t>
-      </w:r>
-      <w:r>
-        <w:t xml:space="preserve"> </w:t>
-      </w:r>
-      <w:r>
-        <w:rPr>
-          <w:lang w:val="en-US"/>
-        </w:rPr>
-        <w:t>phase</w:t>
-      </w:r>
-      <w:r>
-        <w:t>)</w:t>
-      </w:r>
-      <w:r>
-        <w:t>. Происходит это пока последовательность не будет полностью найдена или же какая-либо команда из нее</w:t>
-      </w:r>
-      <w:r>
-        <w:t xml:space="preserve"> не</w:t>
-      </w:r>
-      <w:r>
-        <w:t xml:space="preserve"> будет отсутствовать.</w:t>
-      </w:r>
-    </w:p>
-    <w:p>
-      <w:pPr>
-        <w:pStyle w:val="1"/>
-      </w:pPr>
-      <w:r>
-        <w:t>Структура программного обеспечения</w:t>
-      </w:r>
-    </w:p>
-    <w:p>
-      <w:r>
-        <w:t xml:space="preserve">На </w:t>
-      </w:r>
-      <w:r>
-        <w:t xml:space="preserve">следующем </w:t>
-      </w:r>
-      <w:r>
-        <w:t>слайде представлена структура ПО.</w:t>
-      </w:r>
-    </w:p>
-    <w:p>
-      <w:pPr>
-        <w:rPr>
-          <w:color w:val="808080" w:themeColor="background1" w:themeShade="80"/>
-        </w:rPr>
-      </w:pPr>
-      <w:r>
-        <w:rPr>
-          <w:color w:val="808080" w:themeColor="background1" w:themeShade="80"/>
-        </w:rPr>
-        <w:t>Процесс взаимодействия с программной обычно выглядит следующим образом:</w:t>
-      </w:r>
-    </w:p>
-    <w:p>
-      <w:pPr>
-        <w:rPr>
-          <w:b/>
-        </w:rPr>
-      </w:pPr>
-      <w:r>
-        <w:t>Модуль преобразования логов записывает данные в таблицу с помощью модуля взаимодействия с базами данных. А модуль вычисления часто встречающихся последовательностей</w:t>
-      </w:r>
-      <w:r>
-        <w:rPr>
-          <w:color w:val="808080" w:themeColor="background1" w:themeShade="80"/>
-        </w:rPr>
-        <w:t xml:space="preserve">, реализующий разработанный метод, </w:t>
-      </w:r>
-      <w:r>
-        <w:rPr>
-          <w:color w:val="000000" w:themeColor="text1"/>
-        </w:rPr>
-        <w:t>на основе этой базы данных вычисляет результат, для передачи его пользователю через интерфейс.</w:t>
-      </w:r>
-    </w:p>
-    <w:p>
-      <w:pPr>
-        <w:pStyle w:val="1"/>
-      </w:pPr>
-      <w:r>
-        <w:t>Сравнительный анализ времени выполнения метода в зависимости от параметров</w:t>
-      </w:r>
-    </w:p>
-    <w:p>
-      <w:pPr>
-        <w:rPr>
-          <w:color w:val="808080" w:themeColor="background1" w:themeShade="80"/>
-        </w:rPr>
-      </w:pPr>
-      <w:r>
-        <w:t xml:space="preserve">В качестве исследования </w:t>
-      </w:r>
-      <w:r>
-        <w:t>мною был проведён с</w:t>
-      </w:r>
-      <w:r>
-        <w:t>равнительный анализ времени выполнения</w:t>
-      </w:r>
-      <w:r>
-        <w:t xml:space="preserve"> разработанного </w:t>
-      </w:r>
-      <w:r>
-        <w:rPr>
-          <w:color w:val="000000" w:themeColor="text1"/>
-        </w:rPr>
-        <w:t xml:space="preserve">метода в зависимости от </w:t>
-      </w:r>
-      <w:r>
-        <w:rPr>
-          <w:color w:val="000000" w:themeColor="text1"/>
-        </w:rPr>
-        <w:t xml:space="preserve">его </w:t>
-      </w:r>
-      <w:r>
-        <w:rPr>
-          <w:color w:val="000000" w:themeColor="text1"/>
-        </w:rPr>
-        <w:t>параметро</w:t>
-      </w:r>
-      <w:r>
-        <w:rPr>
-          <w:color w:val="000000" w:themeColor="text1"/>
-        </w:rPr>
-        <w:t>в</w:t>
-      </w:r>
-      <w:r>
-        <w:rPr>
-          <w:color w:val="000000" w:themeColor="text1"/>
-        </w:rPr>
-        <w:t>.</w:t>
-      </w:r>
-    </w:p>
-    <w:p>
-      <w:pPr>
-        <w:rPr>
-          <w:color w:val="538135" w:themeColor="accent6" w:themeShade="BF"/>
-        </w:rPr>
-      </w:pPr>
-      <w:r>
-        <w:rPr>
-          <w:color w:val="538135" w:themeColor="accent6" w:themeShade="BF"/>
-        </w:rPr>
-        <w:t>П</w:t>
-      </w:r>
-      <w:r>
-        <w:rPr>
-          <w:color w:val="538135" w:themeColor="accent6" w:themeShade="BF"/>
-        </w:rPr>
-        <w:t xml:space="preserve">ри анализе использовались данные логов разработчиков САПР </w:t>
-      </w:r>
-      <w:proofErr w:type="spellStart"/>
-      <w:r>
-        <w:rPr>
-          <w:color w:val="538135" w:themeColor="accent6" w:themeShade="BF"/>
-        </w:rPr>
-        <w:t>nanoCAD</w:t>
-      </w:r>
-      <w:proofErr w:type="spellEnd"/>
-      <w:r>
-        <w:rPr>
-          <w:color w:val="538135" w:themeColor="accent6" w:themeShade="BF"/>
-        </w:rPr>
-        <w:t xml:space="preserve">, </w:t>
-      </w:r>
-      <w:r>
-        <w:rPr>
-          <w:color w:val="538135" w:themeColor="accent6" w:themeShade="BF"/>
-        </w:rPr>
-        <w:t xml:space="preserve">разного размера: 60, 30, 10 и 1 тысяча </w:t>
-      </w:r>
-      <w:r>
-        <w:rPr>
-          <w:color w:val="538135" w:themeColor="accent6" w:themeShade="BF"/>
-        </w:rPr>
-        <w:t>команд.</w:t>
-      </w:r>
-    </w:p>
-    <w:p>
-      <w:r>
-        <w:t>Как и ожидалось, при уменьшении минимального уровня поддержки, время выполнения будет расти т.к. в таком случае больше последовательностей будут проходить отбор</w:t>
-      </w:r>
-      <w:r>
-        <w:t>, ч</w:t>
-      </w:r>
-      <w:r>
-        <w:t xml:space="preserve">то видно по </w:t>
-      </w:r>
-      <w:r>
-        <w:t>1ому</w:t>
-      </w:r>
-      <w:r>
-        <w:t xml:space="preserve"> графику.</w:t>
-      </w:r>
-      <w:r>
-        <w:t xml:space="preserve"> </w:t>
-      </w:r>
-    </w:p>
-    <w:p>
-      <w:r>
-        <w:t>На 2ом графике мы видим, что п</w:t>
-      </w:r>
-      <w:r>
-        <w:t>ри увеличении минимального разрыва между командами, время выполнения уменьшается т.к. в таком случае получается меньше последовательностей из-за увеличения ограничения.</w:t>
-      </w:r>
-    </w:p>
-    <w:p>
-      <w:r>
-        <w:t>На последнем графике видно, что п</w:t>
-      </w:r>
-      <w:r>
-        <w:t>ри уменьшении максимального разрыва между командами, время выполнения тоже уменьшается, потому что в этой ситуации, также получается меньше последовательностей проходят ограничения.</w:t>
-      </w:r>
-    </w:p>
-    <w:p>
-      <w:pPr>
-        <w:rPr>
-          <w:color w:val="538135" w:themeColor="accent6" w:themeShade="BF"/>
-        </w:rPr>
-      </w:pPr>
-      <w:r>
-        <w:rPr>
-          <w:color w:val="538135" w:themeColor="accent6" w:themeShade="BF"/>
-        </w:rPr>
-        <w:lastRenderedPageBreak/>
-        <w:t xml:space="preserve">Из данного исследования можно сделать вывод, что </w:t>
-      </w:r>
-      <w:r>
-        <w:rPr>
-          <w:color w:val="538135" w:themeColor="accent6" w:themeShade="BF"/>
-        </w:rPr>
-        <w:t xml:space="preserve">если стараться </w:t>
-      </w:r>
-      <w:r>
-        <w:rPr>
-          <w:color w:val="538135" w:themeColor="accent6" w:themeShade="BF"/>
-        </w:rPr>
-        <w:t>уменьшат</w:t>
-      </w:r>
-      <w:r>
-        <w:rPr>
-          <w:color w:val="538135" w:themeColor="accent6" w:themeShade="BF"/>
-        </w:rPr>
-        <w:t>ь</w:t>
-      </w:r>
-      <w:r>
-        <w:rPr>
-          <w:color w:val="538135" w:themeColor="accent6" w:themeShade="BF"/>
-        </w:rPr>
-        <w:t xml:space="preserve"> время выполнения, </w:t>
-      </w:r>
-      <w:r>
-        <w:rPr>
-          <w:color w:val="538135" w:themeColor="accent6" w:themeShade="BF"/>
-        </w:rPr>
-        <w:t>то в результате будет меньше последовательностей.</w:t>
-      </w:r>
-      <w:r>
-        <w:rPr>
-          <w:color w:val="538135" w:themeColor="accent6" w:themeShade="BF"/>
-        </w:rPr>
-        <w:t xml:space="preserve"> </w:t>
-      </w:r>
-      <w:r>
-        <w:rPr>
-          <w:color w:val="538135" w:themeColor="accent6" w:themeShade="BF"/>
-        </w:rPr>
-        <w:t>П</w:t>
-      </w:r>
-      <w:r>
-        <w:rPr>
-          <w:color w:val="538135" w:themeColor="accent6" w:themeShade="BF"/>
-        </w:rPr>
-        <w:t xml:space="preserve">оэтому </w:t>
-      </w:r>
-      <w:r>
-        <w:rPr>
-          <w:color w:val="538135" w:themeColor="accent6" w:themeShade="BF"/>
-        </w:rPr>
-        <w:t>параметры</w:t>
-      </w:r>
-      <w:r>
-        <w:rPr>
-          <w:color w:val="538135" w:themeColor="accent6" w:themeShade="BF"/>
-        </w:rPr>
-        <w:t xml:space="preserve"> следует подбирать в зависимости от того, что в приоритете </w:t>
-      </w:r>
-      <w:r>
-        <w:rPr>
-          <w:color w:val="538135" w:themeColor="accent6" w:themeShade="BF"/>
-        </w:rPr>
-        <w:t>для</w:t>
-      </w:r>
-      <w:r>
-        <w:rPr>
-          <w:color w:val="538135" w:themeColor="accent6" w:themeShade="BF"/>
-        </w:rPr>
-        <w:t xml:space="preserve"> решаемой задач</w:t>
-      </w:r>
-      <w:r>
-        <w:rPr>
-          <w:color w:val="538135" w:themeColor="accent6" w:themeShade="BF"/>
-        </w:rPr>
-        <w:t>и</w:t>
-      </w:r>
-      <w:r>
-        <w:rPr>
-          <w:color w:val="538135" w:themeColor="accent6" w:themeShade="BF"/>
-        </w:rPr>
-        <w:t>, скорость или информативность.</w:t>
-      </w:r>
-    </w:p>
-    <w:p>
-      <w:pPr>
-        <w:pStyle w:val="1"/>
-      </w:pPr>
-      <w:r>
-        <w:t>Сравнительный анализ времени выполнения этапов метода</w:t>
-      </w:r>
-    </w:p>
-    <w:p>
-      <w:pPr>
-        <w:rPr>
-          <w:color w:val="808080" w:themeColor="background1" w:themeShade="80"/>
-        </w:rPr>
-      </w:pPr>
-      <w:r>
-        <w:t>Также мною был проведён с</w:t>
-      </w:r>
-      <w:r>
-        <w:t>равнительный анализ времени выполнения этапов метода</w:t>
-      </w:r>
-      <w:r>
-        <w:t>,</w:t>
-      </w:r>
-      <w:r>
-        <w:t xml:space="preserve"> </w:t>
-      </w:r>
-      <w:r>
-        <w:t>в</w:t>
-      </w:r>
-      <w:r>
-        <w:t xml:space="preserve"> результате </w:t>
-      </w:r>
-      <w:r>
-        <w:t>которого</w:t>
-      </w:r>
-      <w:r>
-        <w:t xml:space="preserve"> можно сделать вывод, что подсчет поддержки </w:t>
-      </w:r>
-      <w:r>
-        <w:t>последовательностей</w:t>
-      </w:r>
-      <w:r>
-        <w:t xml:space="preserve"> занимает большую часть времени, чем их генерация.</w:t>
-      </w:r>
-    </w:p>
-    <w:p>
-      <w:pPr>
-        <w:pStyle w:val="1"/>
-      </w:pPr>
-      <w:r>
-        <w:t>Заключение</w:t>
-      </w:r>
-    </w:p>
-    <w:p>
-      <w:pPr>
-        <w:rPr>
-          <w:color w:val="000000" w:themeColor="text1"/>
-        </w:rPr>
-      </w:pPr>
-      <w:r>
-        <w:rPr>
-          <w:color w:val="000000" w:themeColor="text1"/>
-        </w:rPr>
-        <w:t>По итогу проделанной работы была достигнута цель и решены все поставленные задачи, перечисленные на экране.</w:t>
-      </w:r>
-    </w:p>
-    <w:p>
-      <w:pPr>
-        <w:rPr>
-          <w:color w:val="808080" w:themeColor="background1" w:themeShade="80"/>
-        </w:rPr>
-      </w:pPr>
-      <w:r>
-        <w:rPr>
-          <w:color w:val="808080" w:themeColor="background1" w:themeShade="80"/>
-        </w:rPr>
-        <w:t xml:space="preserve">По итогу проделанной работы была достигнута цель – разработан и </w:t>
-      </w:r>
-      <w:proofErr w:type="spellStart"/>
-      <w:r>
-        <w:rPr>
-          <w:color w:val="808080" w:themeColor="background1" w:themeShade="80"/>
-        </w:rPr>
-        <w:t>программно</w:t>
-      </w:r>
-      <w:proofErr w:type="spellEnd"/>
-      <w:r>
-        <w:rPr>
-          <w:color w:val="808080" w:themeColor="background1" w:themeShade="80"/>
-        </w:rPr>
-        <w:t xml:space="preserve"> реализован метод анализа активности пользователей САПР с использованием поиска последовательных шаблонов</w:t>
-      </w:r>
-      <w:r>
-        <w:rPr>
-          <w:color w:val="808080" w:themeColor="background1" w:themeShade="80"/>
-        </w:rPr>
-        <w:t>, а т</w:t>
-      </w:r>
-      <w:r>
-        <w:rPr>
-          <w:color w:val="808080" w:themeColor="background1" w:themeShade="80"/>
-        </w:rPr>
-        <w:t>акже были решены все поставленные задачи, перечисленные на экране.</w:t>
-      </w:r>
-    </w:p>
-    <w:p>
-      <w:pPr>
-        <w:pStyle w:val="1"/>
-      </w:pPr>
+        <w:t xml:space="preserve">14. </w:t>
+      </w:r>
       <w:r>
         <w:t>Перспективы дальнейшего развития</w:t>
       </w:r>
@@ -1422,6 +1293,19 @@
           <w:color w:val="70AD47" w:themeColor="accent6"/>
         </w:rPr>
         <w:t>Демонстрировать на показательном примере</w:t>
+      </w:r>
+    </w:p>
+    <w:p>
+      <w:pPr>
+        <w:rPr>
+          <w:color w:val="70AD47" w:themeColor="accent6"/>
+        </w:rPr>
+      </w:pPr>
+      <w:r>
+        <w:rPr>
+          <w:color w:val="70AD47" w:themeColor="accent6"/>
+        </w:rPr>
+        <w:t>Сделать видео демонстрации (секунд 15)</w:t>
       </w:r>
     </w:p>
     <w:sectPr>
@@ -2772,6 +2656,7 @@
   <w:style w:type="character" w:default="1" w:styleId="a0">
     <w:name w:val="Default Paragraph Font"/>
     <w:uiPriority w:val="1"/>
+    <w:semiHidden/>
     <w:unhideWhenUsed/>
   </w:style>
   <w:style w:type="table" w:default="1" w:styleId="a1">

</xml_diff>